<commit_message>
Zrinkine revizije (komp + razmj)
</commit_message>
<xml_diff>
--- a/dokumentacija/rev2 rev/Upute za instalaciju-isprav.docx
+++ b/dokumentacija/rev2 rev/Upute za instalaciju-isprav.docx
@@ -1,11 +1,13 @@
 
 <file path=word/document.xml><?xml version="1.0" encoding="utf-8"?>
-<w:document xmlns:ve="http://schemas.openxmlformats.org/markup-compatibility/2006" xmlns:o="urn:schemas-microsoft-com:office:office" xmlns:r="http://schemas.openxmlformats.org/officeDocument/2006/relationships" xmlns:m="http://schemas.openxmlformats.org/officeDocument/2006/math" xmlns:v="urn:schemas-microsoft-com:vml" xmlns:wp="http://schemas.openxmlformats.org/drawingml/2006/wordprocessingDrawing" xmlns:w10="urn:schemas-microsoft-com:office:word" xmlns:w="http://schemas.openxmlformats.org/wordprocessingml/2006/main" xmlns:wne="http://schemas.microsoft.com/office/word/2006/wordml">
+<w:document xmlns:wpc="http://schemas.microsoft.com/office/word/2010/wordprocessingCanvas" xmlns:mc="http://schemas.openxmlformats.org/markup-compatibility/2006" xmlns:o="urn:schemas-microsoft-com:office:office" xmlns:r="http://schemas.openxmlformats.org/officeDocument/2006/relationships" xmlns:m="http://schemas.openxmlformats.org/officeDocument/2006/math" xmlns:v="urn:schemas-microsoft-com:vml" xmlns:wp14="http://schemas.microsoft.com/office/word/2010/wordprocessingDrawing" xmlns:wp="http://schemas.openxmlformats.org/drawingml/2006/wordprocessingDrawing" xmlns:w10="urn:schemas-microsoft-com:office:word" xmlns:w="http://schemas.openxmlformats.org/wordprocessingml/2006/main" xmlns:w14="http://schemas.microsoft.com/office/word/2010/wordml" xmlns:wpg="http://schemas.microsoft.com/office/word/2010/wordprocessingGroup" xmlns:wpi="http://schemas.microsoft.com/office/word/2010/wordprocessingInk" xmlns:wne="http://schemas.microsoft.com/office/word/2006/wordml" xmlns:wps="http://schemas.microsoft.com/office/word/2010/wordprocessingShape" mc:Ignorable="w14 wp14">
   <w:body>
     <w:p>
       <w:pPr>
         <w:pStyle w:val="Title"/>
       </w:pPr>
+      <w:bookmarkStart w:id="0" w:name="_GoBack"/>
+      <w:bookmarkEnd w:id="0"/>
       <w:r>
         <w:t>Upute za instalaciju</w:t>
       </w:r>
@@ -47,8 +49,6 @@
       </w:r>
       <w:r>
         <w:br/>
-      </w:r>
-      <w:r>
         <w:t>Aplikaciju je mogu</w:t>
       </w:r>
       <w:r>
@@ -63,7 +63,7 @@
       <w:r>
         <w:t xml:space="preserve">e stranice: </w:t>
       </w:r>
-      <w:hyperlink r:id="rId6" w:history="1">
+      <w:hyperlink r:id="rId7" w:history="1">
         <w:r>
           <w:rPr>
             <w:rStyle w:val="Hyperlink0"/>
@@ -84,10 +84,7 @@
         <w:t>e</w:t>
       </w:r>
       <w:r>
-        <w:t xml:space="preserve"> automatski preuzeti i </w:t>
-      </w:r>
-      <w:r>
-        <w:t>instalirati Ruby 1.9.3, Rails 3.2, Bundler, Git,</w:t>
+        <w:t xml:space="preserve"> automatski preuzeti i instalirati Ruby 1.9.3, Rails 3.2, Bundler, Git,</w:t>
       </w:r>
       <w:r>
         <w:t xml:space="preserve"> </w:t>
@@ -133,8 +130,6 @@
       </w:r>
       <w:r>
         <w:br/>
-      </w:r>
-      <w:r>
         <w:t>Najnoviju ina</w:t>
       </w:r>
       <w:r>
@@ -147,12 +142,9 @@
         <w:t>ć</w:t>
       </w:r>
       <w:r>
-        <w:t>e preuz</w:t>
-      </w:r>
-      <w:r>
-        <w:t xml:space="preserve">eti sa stranice: </w:t>
-      </w:r>
-      <w:hyperlink r:id="rId7" w:history="1">
+        <w:t xml:space="preserve">e preuzeti sa stranice: </w:t>
+      </w:r>
+      <w:hyperlink r:id="rId8" w:history="1">
         <w:r>
           <w:rPr>
             <w:rStyle w:val="Hyperlink0"/>
@@ -166,7 +158,7 @@
       <w:r>
         <w:t xml:space="preserve"> </w:t>
       </w:r>
-      <w:hyperlink r:id="rId8" w:history="1">
+      <w:hyperlink r:id="rId9" w:history="1">
         <w:r>
           <w:rPr>
             <w:rStyle w:val="Hyperlink0"/>
@@ -377,10 +369,7 @@
         <w:t xml:space="preserve">, potrebno je izvesti </w:t>
       </w:r>
       <w:r>
-        <w:t>naredbu</w:t>
-      </w:r>
-      <w:r>
-        <w:t xml:space="preserve"> </w:t>
+        <w:t xml:space="preserve">naredbu </w:t>
       </w:r>
       <w:r>
         <w:t>“</w:t>
@@ -433,7 +422,7 @@
       <w:r>
         <w:t xml:space="preserve">: </w:t>
       </w:r>
-      <w:hyperlink r:id="rId9" w:history="1">
+      <w:hyperlink r:id="rId10" w:history="1">
         <w:r>
           <w:rPr>
             <w:rStyle w:val="Hyperlink0"/>
@@ -529,8 +518,6 @@
       </w:r>
       <w:r>
         <w:br/>
-      </w:r>
-      <w:r>
         <w:t>To</w:t>
       </w:r>
       <w:r>
@@ -624,10 +611,7 @@
         <w:t xml:space="preserve">preuzima i instalira sve potrebne gemove. </w:t>
       </w:r>
       <w:r>
-        <w:t xml:space="preserve">Ako </w:t>
-      </w:r>
-      <w:r>
-        <w:t>Command Prompt javi da takva naredba ne postoji</w:t>
+        <w:t>Ako Command Prompt javi da takva naredba ne postoji</w:t>
       </w:r>
       <w:r>
         <w:t xml:space="preserve">, treba izvesti naredbu </w:t>
@@ -690,7 +674,7 @@
       <w:r>
         <w:br/>
       </w:r>
-      <w:hyperlink r:id="rId10" w:history="1">
+      <w:hyperlink r:id="rId11" w:history="1">
         <w:r>
           <w:rPr>
             <w:rStyle w:val="Hyperlink0"/>
@@ -751,15 +735,10 @@
         <w:t>ć</w:t>
       </w:r>
       <w:r>
-        <w:t>u Rai</w:t>
-      </w:r>
-      <w:r>
-        <w:t>lsInstaller aplikacije.</w:t>
-      </w:r>
-      <w:r>
-        <w:br/>
-      </w:r>
-      <w:r>
+        <w:t>u RailsInstaller aplikacije.</w:t>
+      </w:r>
+      <w:r>
+        <w:br/>
         <w:t>Aplikaciju je mogu</w:t>
       </w:r>
       <w:r>
@@ -774,7 +753,7 @@
       <w:r>
         <w:t xml:space="preserve">e stranice: </w:t>
       </w:r>
-      <w:hyperlink r:id="rId11" w:history="1">
+      <w:hyperlink r:id="rId12" w:history="1">
         <w:r>
           <w:rPr>
             <w:rStyle w:val="Hyperlink0"/>
@@ -796,18 +775,13 @@
         <w:t xml:space="preserve"> </w:t>
       </w:r>
       <w:r>
-        <w:t>Sqlite, TinyTDS, SQL Server Supp</w:t>
-      </w:r>
-      <w:r>
-        <w:t>ort i DevKit.</w:t>
-      </w:r>
-      <w:r>
-        <w:br/>
-      </w:r>
-      <w:r>
-        <w:br/>
-      </w:r>
-      <w:r>
+        <w:t>Sqlite, TinyTDS, SQL Server Support i DevKit.</w:t>
+      </w:r>
+      <w:r>
+        <w:br/>
+      </w:r>
+      <w:r>
+        <w:br/>
         <w:t>Puno bolja metoda je</w:t>
       </w:r>
       <w:r>
@@ -851,8 +825,6 @@
       </w:r>
       <w:r>
         <w:br/>
-      </w:r>
-      <w:r>
         <w:t xml:space="preserve">Potom </w:t>
       </w:r>
       <w:r>
@@ -899,8 +871,6 @@
       </w:r>
       <w:r>
         <w:br/>
-      </w:r>
-      <w:r>
         <w:t xml:space="preserve">Naredbe koje </w:t>
       </w:r>
       <w:r>
@@ -985,10 +955,7 @@
         <w:t xml:space="preserve"> valja pratiti</w:t>
       </w:r>
       <w:r>
-        <w:t xml:space="preserve"> upute koje</w:t>
-      </w:r>
-      <w:r>
-        <w:t xml:space="preserve"> se ispi</w:t>
+        <w:t xml:space="preserve"> upute koje se ispi</w:t>
       </w:r>
       <w:r>
         <w:t>š</w:t>
@@ -1001,12 +968,7 @@
       </w:r>
       <w:r>
         <w:br/>
-      </w:r>
-      <w:r>
-        <w:t>Poto</w:t>
-      </w:r>
-      <w:r>
-        <w:t>m j</w:t>
+        <w:t>Potom j</w:t>
       </w:r>
       <w:r>
         <w:t>e potrebno instalirati Ruby Mena</w:t>
@@ -1067,8 +1029,6 @@
       </w:r>
       <w:r>
         <w:br/>
-      </w:r>
-      <w:r>
         <w:t xml:space="preserve">Nakon instalacije </w:t>
       </w:r>
       <w:r>
@@ -1094,8 +1054,6 @@
       </w:r>
       <w:r>
         <w:br/>
-      </w:r>
-      <w:r>
         <w:t>Po zavr</w:t>
       </w:r>
       <w:r>
@@ -1153,10 +1111,7 @@
         <w:t>”</w:t>
       </w:r>
       <w:r>
-        <w:t>, gdje X predstavlja verziju. Za us</w:t>
-      </w:r>
-      <w:r>
-        <w:t>pje</w:t>
+        <w:t>, gdje X predstavlja verziju. Za uspje</w:t>
       </w:r>
       <w:r>
         <w:t>š</w:t>
@@ -1225,48 +1180,45 @@
         <w:t xml:space="preserve"> provjerava se</w:t>
       </w:r>
       <w:r>
+        <w:t xml:space="preserve"> naredbom </w:t>
+      </w:r>
+      <w:r>
+        <w:t>“</w:t>
+      </w:r>
+      <w:r>
+        <w:t xml:space="preserve">rails </w:t>
+      </w:r>
+      <w:r>
+        <w:t>-</w:t>
+      </w:r>
+      <w:r>
+        <w:t>version</w:t>
+      </w:r>
+      <w:r>
+        <w:t>”</w:t>
+      </w:r>
+      <w:r>
+        <w:t>. Ako je sve to</w:t>
+      </w:r>
+      <w:r>
+        <w:t>č</w:t>
+      </w:r>
+      <w:r>
+        <w:t>no instalirano</w:t>
+      </w:r>
+      <w:r>
+        <w:t xml:space="preserve">, ispis </w:t>
+      </w:r>
+      <w:r>
+        <w:t>ć</w:t>
+      </w:r>
+      <w:r>
+        <w:t>e biti</w:t>
+      </w:r>
+      <w:r>
         <w:t xml:space="preserve"> </w:t>
       </w:r>
       <w:r>
-        <w:t xml:space="preserve">naredbom </w:t>
-      </w:r>
-      <w:r>
-        <w:t>“</w:t>
-      </w:r>
-      <w:r>
-        <w:t xml:space="preserve">rails </w:t>
-      </w:r>
-      <w:r>
-        <w:t>-</w:t>
-      </w:r>
-      <w:r>
-        <w:t>version</w:t>
-      </w:r>
-      <w:r>
-        <w:t>”</w:t>
-      </w:r>
-      <w:r>
-        <w:t>. Ako je sve to</w:t>
-      </w:r>
-      <w:r>
-        <w:t>č</w:t>
-      </w:r>
-      <w:r>
-        <w:t>no instalirano</w:t>
-      </w:r>
-      <w:r>
-        <w:t xml:space="preserve">, ispis </w:t>
-      </w:r>
-      <w:r>
-        <w:t>ć</w:t>
-      </w:r>
-      <w:r>
-        <w:t>e biti</w:t>
-      </w:r>
-      <w:r>
-        <w:t xml:space="preserve"> </w:t>
-      </w:r>
-      <w:r>
         <w:t>“</w:t>
       </w:r>
       <w:r>
@@ -1298,14 +1250,10 @@
       </w:r>
       <w:r>
         <w:br/>
-      </w:r>
-      <w:r>
         <w:t>Dodatno je potrebno instalirati ImageMagic biblioteku i toolset.</w:t>
       </w:r>
       <w:r>
         <w:br/>
-      </w:r>
-      <w:r>
         <w:t xml:space="preserve">Kako </w:t>
       </w:r>
       <w:r>
@@ -1497,7 +1445,7 @@
       <w:r>
         <w:br/>
       </w:r>
-      <w:hyperlink r:id="rId12" w:history="1">
+      <w:hyperlink r:id="rId13" w:history="1">
         <w:r>
           <w:rPr>
             <w:rStyle w:val="Hyperlink0"/>
@@ -1805,8 +1753,6 @@
       </w:r>
       <w:r>
         <w:br/>
-      </w:r>
-      <w:r>
         <w:t>Potom</w:t>
       </w:r>
       <w:r>
@@ -1838,8 +1784,6 @@
       </w:r>
       <w:r>
         <w:br/>
-      </w:r>
-      <w:r>
         <w:t>Kao zadnji korak je potrebno instalirat</w:t>
       </w:r>
       <w:r>
@@ -2018,7 +1962,7 @@
       <w:r>
         <w:br/>
       </w:r>
-      <w:hyperlink r:id="rId13" w:history="1">
+      <w:hyperlink r:id="rId14" w:history="1">
         <w:r>
           <w:rPr>
             <w:rStyle w:val="Hyperlink0"/>
@@ -2042,8 +1986,6 @@
       </w:pPr>
       <w:r>
         <w:br/>
-      </w:r>
-      <w:r>
         <w:t>nginx</w:t>
       </w:r>
     </w:p>
@@ -2070,10 +2012,7 @@
         <w:t>č</w:t>
       </w:r>
       <w:r>
-        <w:t>etnih i z</w:t>
-      </w:r>
-      <w:r>
-        <w:t>avr</w:t>
+        <w:t>etnih i zavr</w:t>
       </w:r>
       <w:r>
         <w:t>š</w:t>
@@ -2123,10 +2062,7 @@
         <w:t xml:space="preserve"> te pratiti</w:t>
       </w:r>
       <w:r>
-        <w:t xml:space="preserve"> uputstva koje </w:t>
-      </w:r>
-      <w:r>
-        <w:t xml:space="preserve">daje installer. Najvjerojatnije </w:t>
+        <w:t xml:space="preserve"> uputstva koje daje installer. Najvjerojatnije </w:t>
       </w:r>
       <w:r>
         <w:t>se moraju</w:t>
@@ -2138,10 +2074,7 @@
         <w:t>paketi</w:t>
       </w:r>
       <w:r>
-        <w:t xml:space="preserve"> koji </w:t>
-      </w:r>
-      <w:r>
-        <w:t xml:space="preserve">nedostaju. </w:t>
+        <w:t xml:space="preserve"> koji nedostaju. </w:t>
       </w:r>
       <w:r>
         <w:t xml:space="preserve">To se </w:t>
@@ -2184,8 +2117,6 @@
       </w:r>
       <w:r>
         <w:br/>
-      </w:r>
-      <w:r>
         <w:t>Po zavr</w:t>
       </w:r>
       <w:r>
@@ -2196,18 +2127,13 @@
       </w:r>
       <w:r>
         <w:br/>
-      </w:r>
-      <w:r>
         <w:t xml:space="preserve">Za </w:t>
       </w:r>
       <w:r>
         <w:t>mijenjanje</w:t>
       </w:r>
       <w:r>
-        <w:t xml:space="preserve"> teksta </w:t>
-      </w:r>
-      <w:r>
-        <w:t>preporu</w:t>
+        <w:t xml:space="preserve"> teksta preporu</w:t>
       </w:r>
       <w:r>
         <w:t>č</w:t>
@@ -2216,10 +2142,7 @@
         <w:t>eni su alati</w:t>
       </w:r>
       <w:r>
-        <w:t xml:space="preserve"> Vim i Nano (na nekim distri</w:t>
-      </w:r>
-      <w:r>
-        <w:t>bucijama se zove Pico).</w:t>
+        <w:t xml:space="preserve"> Vim i Nano (na nekim distribucijama se zove Pico).</w:t>
       </w:r>
       <w:r>
         <w:br/>
@@ -2329,12 +2252,7 @@
       </w:r>
       <w:r>
         <w:br/>
-      </w:r>
-      <w:r>
-        <w:t xml:space="preserve">listen 80;                        </w:t>
-      </w:r>
-      <w:r>
-        <w:t xml:space="preserve">                        # TCP Port na kojem </w:t>
+        <w:t xml:space="preserve">listen 80;                                                # TCP Port na kojem </w:t>
       </w:r>
       <w:r>
         <w:t>ć</w:t>
@@ -2382,10 +2300,7 @@
         <w:pStyle w:val="Body"/>
       </w:pPr>
       <w:r>
-        <w:t>root /put/do/apliacije/public;                   # Pu</w:t>
-      </w:r>
-      <w:r>
-        <w:t xml:space="preserve">tanja do </w:t>
+        <w:t xml:space="preserve">root /put/do/apliacije/public;                   # Putanja do </w:t>
       </w:r>
       <w:r>
         <w:t>“</w:t>
@@ -2404,8 +2319,6 @@
       </w:r>
       <w:r>
         <w:br/>
-      </w:r>
-      <w:r>
         <w:t>Pohran</w:t>
       </w:r>
       <w:r>
@@ -2481,10 +2394,7 @@
         <w:t>č</w:t>
       </w:r>
       <w:r>
-        <w:t xml:space="preserve">ajenog postupka instalacije (opisan prethodno) potrebno je </w:t>
-      </w:r>
-      <w:r>
-        <w:t>izvesti sljede</w:t>
+        <w:t>ajenog postupka instalacije (opisan prethodno) potrebno je izvesti sljede</w:t>
       </w:r>
       <w:r>
         <w:t>ć</w:t>
@@ -2566,8 +2476,6 @@
       </w:r>
       <w:r>
         <w:br/>
-      </w:r>
-      <w:r>
         <w:t>Po zavr</w:t>
       </w:r>
       <w:r>
@@ -2591,8 +2499,6 @@
       </w:r>
       <w:r>
         <w:br/>
-      </w:r>
-      <w:r>
         <w:t>Izved</w:t>
       </w:r>
       <w:r>
@@ -2651,10 +2557,7 @@
       </w:r>
       <w:r>
         <w:br/>
-        <w:t>LoadModule passenger_module /usr/lib/ruby/gems/1.8/g</w:t>
-      </w:r>
-      <w:r>
-        <w:t>ems/passenger-2.2.2/ext/apache2/mod_passenger.so</w:t>
+        <w:t>LoadModule passenger_module /usr/lib/ruby/gems/1.8/gems/passenger-2.2.2/ext/apache2/mod_passenger.so</w:t>
       </w:r>
     </w:p>
     <w:p>
@@ -2729,10 +2632,7 @@
         <w:t>“</w:t>
       </w:r>
       <w:r>
-        <w:t>sudo</w:t>
-      </w:r>
-      <w:r>
-        <w:t xml:space="preserve"> vim</w:t>
+        <w:t>sudo vim</w:t>
       </w:r>
       <w:r>
         <w:t>”</w:t>
@@ -2818,10 +2718,7 @@
         <w:t>”</w:t>
       </w:r>
       <w:r>
-        <w:t xml:space="preserve"> </w:t>
-      </w:r>
-      <w:r>
-        <w:t>direktorija unutar aplikacije</w:t>
+        <w:t xml:space="preserve"> direktorija unutar aplikacije</w:t>
       </w:r>
     </w:p>
     <w:p>
@@ -2907,10 +2804,7 @@
         <w:t>“</w:t>
       </w:r>
       <w:r>
-        <w:t xml:space="preserve"> sudo /etc/init.d/a</w:t>
-      </w:r>
-      <w:r>
-        <w:t xml:space="preserve">pache2 restart </w:t>
+        <w:t xml:space="preserve"> sudo /etc/init.d/apache2 restart </w:t>
       </w:r>
       <w:r>
         <w:t>”</w:t>
@@ -2944,15 +2838,15 @@
 </file>
 
 <file path=word/endnotes.xml><?xml version="1.0" encoding="utf-8"?>
-<w:endnotes xmlns:ve="http://schemas.openxmlformats.org/markup-compatibility/2006" xmlns:o="urn:schemas-microsoft-com:office:office" xmlns:r="http://schemas.openxmlformats.org/officeDocument/2006/relationships" xmlns:m="http://schemas.openxmlformats.org/officeDocument/2006/math" xmlns:v="urn:schemas-microsoft-com:vml" xmlns:wp="http://schemas.openxmlformats.org/drawingml/2006/wordprocessingDrawing" xmlns:w10="urn:schemas-microsoft-com:office:word" xmlns:w="http://schemas.openxmlformats.org/wordprocessingml/2006/main" xmlns:wne="http://schemas.microsoft.com/office/word/2006/wordml">
-  <w:endnote w:type="separator" w:id="0">
+<w:endnotes xmlns:wpc="http://schemas.microsoft.com/office/word/2010/wordprocessingCanvas" xmlns:mc="http://schemas.openxmlformats.org/markup-compatibility/2006" xmlns:o="urn:schemas-microsoft-com:office:office" xmlns:r="http://schemas.openxmlformats.org/officeDocument/2006/relationships" xmlns:m="http://schemas.openxmlformats.org/officeDocument/2006/math" xmlns:v="urn:schemas-microsoft-com:vml" xmlns:wp14="http://schemas.microsoft.com/office/word/2010/wordprocessingDrawing" xmlns:wp="http://schemas.openxmlformats.org/drawingml/2006/wordprocessingDrawing" xmlns:w10="urn:schemas-microsoft-com:office:word" xmlns:w="http://schemas.openxmlformats.org/wordprocessingml/2006/main" xmlns:w14="http://schemas.microsoft.com/office/word/2010/wordml" xmlns:wpg="http://schemas.microsoft.com/office/word/2010/wordprocessingGroup" xmlns:wpi="http://schemas.microsoft.com/office/word/2010/wordprocessingInk" xmlns:wne="http://schemas.microsoft.com/office/word/2006/wordml" xmlns:wps="http://schemas.microsoft.com/office/word/2010/wordprocessingShape" mc:Ignorable="w14 wp14">
+  <w:endnote w:type="separator" w:id="-1">
     <w:p>
       <w:r>
         <w:separator/>
       </w:r>
     </w:p>
   </w:endnote>
-  <w:endnote w:type="continuationSeparator" w:id="1">
+  <w:endnote w:type="continuationSeparator" w:id="0">
     <w:p>
       <w:r>
         <w:continuationSeparator/>
@@ -2963,15 +2857,15 @@
 </file>
 
 <file path=word/footnotes.xml><?xml version="1.0" encoding="utf-8"?>
-<w:footnotes xmlns:ve="http://schemas.openxmlformats.org/markup-compatibility/2006" xmlns:o="urn:schemas-microsoft-com:office:office" xmlns:r="http://schemas.openxmlformats.org/officeDocument/2006/relationships" xmlns:m="http://schemas.openxmlformats.org/officeDocument/2006/math" xmlns:v="urn:schemas-microsoft-com:vml" xmlns:wp="http://schemas.openxmlformats.org/drawingml/2006/wordprocessingDrawing" xmlns:w10="urn:schemas-microsoft-com:office:word" xmlns:w="http://schemas.openxmlformats.org/wordprocessingml/2006/main" xmlns:wne="http://schemas.microsoft.com/office/word/2006/wordml">
-  <w:footnote w:type="separator" w:id="0">
+<w:footnotes xmlns:wpc="http://schemas.microsoft.com/office/word/2010/wordprocessingCanvas" xmlns:mc="http://schemas.openxmlformats.org/markup-compatibility/2006" xmlns:o="urn:schemas-microsoft-com:office:office" xmlns:r="http://schemas.openxmlformats.org/officeDocument/2006/relationships" xmlns:m="http://schemas.openxmlformats.org/officeDocument/2006/math" xmlns:v="urn:schemas-microsoft-com:vml" xmlns:wp14="http://schemas.microsoft.com/office/word/2010/wordprocessingDrawing" xmlns:wp="http://schemas.openxmlformats.org/drawingml/2006/wordprocessingDrawing" xmlns:w10="urn:schemas-microsoft-com:office:word" xmlns:w="http://schemas.openxmlformats.org/wordprocessingml/2006/main" xmlns:w14="http://schemas.microsoft.com/office/word/2010/wordml" xmlns:wpg="http://schemas.microsoft.com/office/word/2010/wordprocessingGroup" xmlns:wpi="http://schemas.microsoft.com/office/word/2010/wordprocessingInk" xmlns:wne="http://schemas.microsoft.com/office/word/2006/wordml" xmlns:wps="http://schemas.microsoft.com/office/word/2010/wordprocessingShape" mc:Ignorable="w14 wp14">
+  <w:footnote w:type="separator" w:id="-1">
     <w:p>
       <w:r>
         <w:separator/>
       </w:r>
     </w:p>
   </w:footnote>
-  <w:footnote w:type="continuationSeparator" w:id="1">
+  <w:footnote w:type="continuationSeparator" w:id="0">
     <w:p>
       <w:r>
         <w:continuationSeparator/>
@@ -2982,7 +2876,7 @@
 </file>
 
 <file path=word/styles.xml><?xml version="1.0" encoding="utf-8"?>
-<w:styles xmlns:r="http://schemas.openxmlformats.org/officeDocument/2006/relationships" xmlns:w="http://schemas.openxmlformats.org/wordprocessingml/2006/main">
+<w:styles xmlns:mc="http://schemas.openxmlformats.org/markup-compatibility/2006" xmlns:r="http://schemas.openxmlformats.org/officeDocument/2006/relationships" xmlns:w="http://schemas.openxmlformats.org/wordprocessingml/2006/main" xmlns:w14="http://schemas.microsoft.com/office/word/2010/wordml" mc:Ignorable="w14">
   <w:docDefaults>
     <w:rPrDefault>
       <w:rPr>
@@ -3163,7 +3057,259 @@
     <w:uiPriority w:val="99"/>
     <w:semiHidden/>
     <w:unhideWhenUsed/>
-    <w:qFormat/>
+    <w:tblPr>
+      <w:tblInd w:w="0" w:type="dxa"/>
+      <w:tblCellMar>
+        <w:top w:w="0" w:type="dxa"/>
+        <w:left w:w="108" w:type="dxa"/>
+        <w:bottom w:w="0" w:type="dxa"/>
+        <w:right w:w="108" w:type="dxa"/>
+      </w:tblCellMar>
+    </w:tblPr>
+  </w:style>
+  <w:style w:type="numbering" w:default="1" w:styleId="NoList">
+    <w:name w:val="No List"/>
+    <w:uiPriority w:val="99"/>
+    <w:semiHidden/>
+    <w:unhideWhenUsed/>
+  </w:style>
+  <w:style w:type="character" w:styleId="Hyperlink">
+    <w:name w:val="Hyperlink"/>
+    <w:rsid w:val="00386BA4"/>
+    <w:rPr>
+      <w:u w:val="single"/>
+    </w:rPr>
+  </w:style>
+  <w:style w:type="paragraph" w:styleId="Title">
+    <w:name w:val="Title"/>
+    <w:next w:val="Body"/>
+    <w:rsid w:val="00386BA4"/>
+    <w:pPr>
+      <w:keepNext/>
+    </w:pPr>
+    <w:rPr>
+      <w:rFonts w:ascii="Helvetica" w:hAnsi="Arial Unicode MS" w:cs="Arial Unicode MS"/>
+      <w:b/>
+      <w:bCs/>
+      <w:color w:val="000000"/>
+      <w:sz w:val="60"/>
+      <w:szCs w:val="60"/>
+    </w:rPr>
+  </w:style>
+  <w:style w:type="paragraph" w:customStyle="1" w:styleId="Body">
+    <w:name w:val="Body"/>
+    <w:rsid w:val="00386BA4"/>
+    <w:rPr>
+      <w:rFonts w:ascii="Helvetica" w:hAnsi="Arial Unicode MS" w:cs="Arial Unicode MS"/>
+      <w:color w:val="000000"/>
+      <w:sz w:val="22"/>
+      <w:szCs w:val="22"/>
+    </w:rPr>
+  </w:style>
+  <w:style w:type="paragraph" w:styleId="Subtitle">
+    <w:name w:val="Subtitle"/>
+    <w:next w:val="Body"/>
+    <w:rsid w:val="00386BA4"/>
+    <w:rPr>
+      <w:rFonts w:ascii="Helvetica" w:hAnsi="Arial Unicode MS" w:cs="Arial Unicode MS"/>
+      <w:color w:val="000000"/>
+      <w:sz w:val="40"/>
+      <w:szCs w:val="40"/>
+    </w:rPr>
+  </w:style>
+  <w:style w:type="character" w:customStyle="1" w:styleId="Hyperlink0">
+    <w:name w:val="Hyperlink.0"/>
+    <w:basedOn w:val="Hyperlink"/>
+    <w:rsid w:val="00386BA4"/>
+    <w:rPr>
+      <w:u w:val="single"/>
+    </w:rPr>
+  </w:style>
+</w:styles>
+</file>
+
+<file path=word/stylesWithEffects.xml><?xml version="1.0" encoding="utf-8"?>
+<w:styles xmlns:wpc="http://schemas.microsoft.com/office/word/2010/wordprocessingCanvas" xmlns:mc="http://schemas.openxmlformats.org/markup-compatibility/2006" xmlns:o="urn:schemas-microsoft-com:office:office" xmlns:r="http://schemas.openxmlformats.org/officeDocument/2006/relationships" xmlns:m="http://schemas.openxmlformats.org/officeDocument/2006/math" xmlns:v="urn:schemas-microsoft-com:vml" xmlns:wp14="http://schemas.microsoft.com/office/word/2010/wordprocessingDrawing" xmlns:wp="http://schemas.openxmlformats.org/drawingml/2006/wordprocessingDrawing" xmlns:w10="urn:schemas-microsoft-com:office:word" xmlns:w="http://schemas.openxmlformats.org/wordprocessingml/2006/main" xmlns:w14="http://schemas.microsoft.com/office/word/2010/wordml" xmlns:wpg="http://schemas.microsoft.com/office/word/2010/wordprocessingGroup" xmlns:wpi="http://schemas.microsoft.com/office/word/2010/wordprocessingInk" xmlns:wne="http://schemas.microsoft.com/office/word/2006/wordml" xmlns:wps="http://schemas.microsoft.com/office/word/2010/wordprocessingShape" mc:Ignorable="w14 wp14">
+  <w:docDefaults>
+    <w:rPrDefault>
+      <w:rPr>
+        <w:rFonts w:ascii="Times New Roman" w:eastAsia="Arial Unicode MS" w:hAnsi="Times New Roman" w:cs="Times New Roman"/>
+        <w:bdr w:val="nil"/>
+        <w:lang w:val="hr-HR" w:eastAsia="hr-HR" w:bidi="ar-SA"/>
+      </w:rPr>
+    </w:rPrDefault>
+    <w:pPrDefault>
+      <w:pPr>
+        <w:pBdr>
+          <w:top w:val="nil"/>
+          <w:left w:val="nil"/>
+          <w:bottom w:val="nil"/>
+          <w:right w:val="nil"/>
+          <w:between w:val="nil"/>
+          <w:bar w:val="nil"/>
+        </w:pBdr>
+      </w:pPr>
+    </w:pPrDefault>
+  </w:docDefaults>
+  <w:latentStyles w:defLockedState="0" w:defUIPriority="99" w:defSemiHidden="1" w:defUnhideWhenUsed="1" w:defQFormat="0" w:count="267">
+    <w:lsdException w:name="Normal" w:semiHidden="0" w:uiPriority="0" w:unhideWhenUsed="0" w:qFormat="1"/>
+    <w:lsdException w:name="heading 1" w:semiHidden="0" w:uiPriority="9" w:unhideWhenUsed="0" w:qFormat="1"/>
+    <w:lsdException w:name="heading 2" w:uiPriority="9" w:qFormat="1"/>
+    <w:lsdException w:name="heading 3" w:uiPriority="9" w:qFormat="1"/>
+    <w:lsdException w:name="heading 4" w:uiPriority="9" w:qFormat="1"/>
+    <w:lsdException w:name="heading 5" w:uiPriority="9" w:qFormat="1"/>
+    <w:lsdException w:name="heading 6" w:uiPriority="9" w:qFormat="1"/>
+    <w:lsdException w:name="heading 7" w:uiPriority="9" w:qFormat="1"/>
+    <w:lsdException w:name="heading 8" w:uiPriority="9" w:qFormat="1"/>
+    <w:lsdException w:name="heading 9" w:uiPriority="9" w:qFormat="1"/>
+    <w:lsdException w:name="toc 1" w:uiPriority="39"/>
+    <w:lsdException w:name="toc 2" w:uiPriority="39"/>
+    <w:lsdException w:name="toc 3" w:uiPriority="39"/>
+    <w:lsdException w:name="toc 4" w:uiPriority="39"/>
+    <w:lsdException w:name="toc 5" w:uiPriority="39"/>
+    <w:lsdException w:name="toc 6" w:uiPriority="39"/>
+    <w:lsdException w:name="toc 7" w:uiPriority="39"/>
+    <w:lsdException w:name="toc 8" w:uiPriority="39"/>
+    <w:lsdException w:name="toc 9" w:uiPriority="39"/>
+    <w:lsdException w:name="caption" w:uiPriority="35" w:qFormat="1"/>
+    <w:lsdException w:name="Title" w:semiHidden="0" w:uiPriority="10" w:unhideWhenUsed="0" w:qFormat="1"/>
+    <w:lsdException w:name="Default Paragraph Font" w:uiPriority="1"/>
+    <w:lsdException w:name="Subtitle" w:semiHidden="0" w:uiPriority="11" w:unhideWhenUsed="0" w:qFormat="1"/>
+    <w:lsdException w:name="Strong" w:semiHidden="0" w:uiPriority="22" w:unhideWhenUsed="0" w:qFormat="1"/>
+    <w:lsdException w:name="Emphasis" w:semiHidden="0" w:uiPriority="20" w:unhideWhenUsed="0" w:qFormat="1"/>
+    <w:lsdException w:name="Table Grid" w:semiHidden="0" w:uiPriority="59" w:unhideWhenUsed="0"/>
+    <w:lsdException w:name="Placeholder Text" w:unhideWhenUsed="0"/>
+    <w:lsdException w:name="No Spacing" w:semiHidden="0" w:uiPriority="1" w:unhideWhenUsed="0" w:qFormat="1"/>
+    <w:lsdException w:name="Light Shading" w:semiHidden="0" w:uiPriority="60" w:unhideWhenUsed="0"/>
+    <w:lsdException w:name="Light List" w:semiHidden="0" w:uiPriority="61" w:unhideWhenUsed="0"/>
+    <w:lsdException w:name="Light Grid" w:semiHidden="0" w:uiPriority="62" w:unhideWhenUsed="0"/>
+    <w:lsdException w:name="Medium Shading 1" w:semiHidden="0" w:uiPriority="63" w:unhideWhenUsed="0"/>
+    <w:lsdException w:name="Medium Shading 2" w:semiHidden="0" w:uiPriority="64" w:unhideWhenUsed="0"/>
+    <w:lsdException w:name="Medium List 1" w:semiHidden="0" w:uiPriority="65" w:unhideWhenUsed="0"/>
+    <w:lsdException w:name="Medium List 2" w:semiHidden="0" w:uiPriority="66" w:unhideWhenUsed="0"/>
+    <w:lsdException w:name="Medium Grid 1" w:semiHidden="0" w:uiPriority="67" w:unhideWhenUsed="0"/>
+    <w:lsdException w:name="Medium Grid 2" w:semiHidden="0" w:uiPriority="68" w:unhideWhenUsed="0"/>
+    <w:lsdException w:name="Medium Grid 3" w:semiHidden="0" w:uiPriority="69" w:unhideWhenUsed="0"/>
+    <w:lsdException w:name="Dark List" w:semiHidden="0" w:uiPriority="70" w:unhideWhenUsed="0"/>
+    <w:lsdException w:name="Colorful Shading" w:semiHidden="0" w:uiPriority="71" w:unhideWhenUsed="0"/>
+    <w:lsdException w:name="Colorful List" w:semiHidden="0" w:uiPriority="72" w:unhideWhenUsed="0"/>
+    <w:lsdException w:name="Colorful Grid" w:semiHidden="0" w:uiPriority="73" w:unhideWhenUsed="0"/>
+    <w:lsdException w:name="Light Shading Accent 1" w:semiHidden="0" w:uiPriority="60" w:unhideWhenUsed="0"/>
+    <w:lsdException w:name="Light List Accent 1" w:semiHidden="0" w:uiPriority="61" w:unhideWhenUsed="0"/>
+    <w:lsdException w:name="Light Grid Accent 1" w:semiHidden="0" w:uiPriority="62" w:unhideWhenUsed="0"/>
+    <w:lsdException w:name="Medium Shading 1 Accent 1" w:semiHidden="0" w:uiPriority="63" w:unhideWhenUsed="0"/>
+    <w:lsdException w:name="Medium Shading 2 Accent 1" w:semiHidden="0" w:uiPriority="64" w:unhideWhenUsed="0"/>
+    <w:lsdException w:name="Medium List 1 Accent 1" w:semiHidden="0" w:uiPriority="65" w:unhideWhenUsed="0"/>
+    <w:lsdException w:name="Revision" w:unhideWhenUsed="0"/>
+    <w:lsdException w:name="List Paragraph" w:semiHidden="0" w:uiPriority="34" w:unhideWhenUsed="0" w:qFormat="1"/>
+    <w:lsdException w:name="Quote" w:semiHidden="0" w:uiPriority="29" w:unhideWhenUsed="0" w:qFormat="1"/>
+    <w:lsdException w:name="Intense Quote" w:semiHidden="0" w:uiPriority="30" w:unhideWhenUsed="0" w:qFormat="1"/>
+    <w:lsdException w:name="Medium List 2 Accent 1" w:semiHidden="0" w:uiPriority="66" w:unhideWhenUsed="0"/>
+    <w:lsdException w:name="Medium Grid 1 Accent 1" w:semiHidden="0" w:uiPriority="67" w:unhideWhenUsed="0"/>
+    <w:lsdException w:name="Medium Grid 2 Accent 1" w:semiHidden="0" w:uiPriority="68" w:unhideWhenUsed="0"/>
+    <w:lsdException w:name="Medium Grid 3 Accent 1" w:semiHidden="0" w:uiPriority="69" w:unhideWhenUsed="0"/>
+    <w:lsdException w:name="Dark List Accent 1" w:semiHidden="0" w:uiPriority="70" w:unhideWhenUsed="0"/>
+    <w:lsdException w:name="Colorful Shading Accent 1" w:semiHidden="0" w:uiPriority="71" w:unhideWhenUsed="0"/>
+    <w:lsdException w:name="Colorful List Accent 1" w:semiHidden="0" w:uiPriority="72" w:unhideWhenUsed="0"/>
+    <w:lsdException w:name="Colorful Grid Accent 1" w:semiHidden="0" w:uiPriority="73" w:unhideWhenUsed="0"/>
+    <w:lsdException w:name="Light Shading Accent 2" w:semiHidden="0" w:uiPriority="60" w:unhideWhenUsed="0"/>
+    <w:lsdException w:name="Light List Accent 2" w:semiHidden="0" w:uiPriority="61" w:unhideWhenUsed="0"/>
+    <w:lsdException w:name="Light Grid Accent 2" w:semiHidden="0" w:uiPriority="62" w:unhideWhenUsed="0"/>
+    <w:lsdException w:name="Medium Shading 1 Accent 2" w:semiHidden="0" w:uiPriority="63" w:unhideWhenUsed="0"/>
+    <w:lsdException w:name="Medium Shading 2 Accent 2" w:semiHidden="0" w:uiPriority="64" w:unhideWhenUsed="0"/>
+    <w:lsdException w:name="Medium List 1 Accent 2" w:semiHidden="0" w:uiPriority="65" w:unhideWhenUsed="0"/>
+    <w:lsdException w:name="Medium List 2 Accent 2" w:semiHidden="0" w:uiPriority="66" w:unhideWhenUsed="0"/>
+    <w:lsdException w:name="Medium Grid 1 Accent 2" w:semiHidden="0" w:uiPriority="67" w:unhideWhenUsed="0"/>
+    <w:lsdException w:name="Medium Grid 2 Accent 2" w:semiHidden="0" w:uiPriority="68" w:unhideWhenUsed="0"/>
+    <w:lsdException w:name="Medium Grid 3 Accent 2" w:semiHidden="0" w:uiPriority="69" w:unhideWhenUsed="0"/>
+    <w:lsdException w:name="Dark List Accent 2" w:semiHidden="0" w:uiPriority="70" w:unhideWhenUsed="0"/>
+    <w:lsdException w:name="Colorful Shading Accent 2" w:semiHidden="0" w:uiPriority="71" w:unhideWhenUsed="0"/>
+    <w:lsdException w:name="Colorful List Accent 2" w:semiHidden="0" w:uiPriority="72" w:unhideWhenUsed="0"/>
+    <w:lsdException w:name="Colorful Grid Accent 2" w:semiHidden="0" w:uiPriority="73" w:unhideWhenUsed="0"/>
+    <w:lsdException w:name="Light Shading Accent 3" w:semiHidden="0" w:uiPriority="60" w:unhideWhenUsed="0"/>
+    <w:lsdException w:name="Light List Accent 3" w:semiHidden="0" w:uiPriority="61" w:unhideWhenUsed="0"/>
+    <w:lsdException w:name="Light Grid Accent 3" w:semiHidden="0" w:uiPriority="62" w:unhideWhenUsed="0"/>
+    <w:lsdException w:name="Medium Shading 1 Accent 3" w:semiHidden="0" w:uiPriority="63" w:unhideWhenUsed="0"/>
+    <w:lsdException w:name="Medium Shading 2 Accent 3" w:semiHidden="0" w:uiPriority="64" w:unhideWhenUsed="0"/>
+    <w:lsdException w:name="Medium List 1 Accent 3" w:semiHidden="0" w:uiPriority="65" w:unhideWhenUsed="0"/>
+    <w:lsdException w:name="Medium List 2 Accent 3" w:semiHidden="0" w:uiPriority="66" w:unhideWhenUsed="0"/>
+    <w:lsdException w:name="Medium Grid 1 Accent 3" w:semiHidden="0" w:uiPriority="67" w:unhideWhenUsed="0"/>
+    <w:lsdException w:name="Medium Grid 2 Accent 3" w:semiHidden="0" w:uiPriority="68" w:unhideWhenUsed="0"/>
+    <w:lsdException w:name="Medium Grid 3 Accent 3" w:semiHidden="0" w:uiPriority="69" w:unhideWhenUsed="0"/>
+    <w:lsdException w:name="Dark List Accent 3" w:semiHidden="0" w:uiPriority="70" w:unhideWhenUsed="0"/>
+    <w:lsdException w:name="Colorful Shading Accent 3" w:semiHidden="0" w:uiPriority="71" w:unhideWhenUsed="0"/>
+    <w:lsdException w:name="Colorful List Accent 3" w:semiHidden="0" w:uiPriority="72" w:unhideWhenUsed="0"/>
+    <w:lsdException w:name="Colorful Grid Accent 3" w:semiHidden="0" w:uiPriority="73" w:unhideWhenUsed="0"/>
+    <w:lsdException w:name="Light Shading Accent 4" w:semiHidden="0" w:uiPriority="60" w:unhideWhenUsed="0"/>
+    <w:lsdException w:name="Light List Accent 4" w:semiHidden="0" w:uiPriority="61" w:unhideWhenUsed="0"/>
+    <w:lsdException w:name="Light Grid Accent 4" w:semiHidden="0" w:uiPriority="62" w:unhideWhenUsed="0"/>
+    <w:lsdException w:name="Medium Shading 1 Accent 4" w:semiHidden="0" w:uiPriority="63" w:unhideWhenUsed="0"/>
+    <w:lsdException w:name="Medium Shading 2 Accent 4" w:semiHidden="0" w:uiPriority="64" w:unhideWhenUsed="0"/>
+    <w:lsdException w:name="Medium List 1 Accent 4" w:semiHidden="0" w:uiPriority="65" w:unhideWhenUsed="0"/>
+    <w:lsdException w:name="Medium List 2 Accent 4" w:semiHidden="0" w:uiPriority="66" w:unhideWhenUsed="0"/>
+    <w:lsdException w:name="Medium Grid 1 Accent 4" w:semiHidden="0" w:uiPriority="67" w:unhideWhenUsed="0"/>
+    <w:lsdException w:name="Medium Grid 2 Accent 4" w:semiHidden="0" w:uiPriority="68" w:unhideWhenUsed="0"/>
+    <w:lsdException w:name="Medium Grid 3 Accent 4" w:semiHidden="0" w:uiPriority="69" w:unhideWhenUsed="0"/>
+    <w:lsdException w:name="Dark List Accent 4" w:semiHidden="0" w:uiPriority="70" w:unhideWhenUsed="0"/>
+    <w:lsdException w:name="Colorful Shading Accent 4" w:semiHidden="0" w:uiPriority="71" w:unhideWhenUsed="0"/>
+    <w:lsdException w:name="Colorful List Accent 4" w:semiHidden="0" w:uiPriority="72" w:unhideWhenUsed="0"/>
+    <w:lsdException w:name="Colorful Grid Accent 4" w:semiHidden="0" w:uiPriority="73" w:unhideWhenUsed="0"/>
+    <w:lsdException w:name="Light Shading Accent 5" w:semiHidden="0" w:uiPriority="60" w:unhideWhenUsed="0"/>
+    <w:lsdException w:name="Light List Accent 5" w:semiHidden="0" w:uiPriority="61" w:unhideWhenUsed="0"/>
+    <w:lsdException w:name="Light Grid Accent 5" w:semiHidden="0" w:uiPriority="62" w:unhideWhenUsed="0"/>
+    <w:lsdException w:name="Medium Shading 1 Accent 5" w:semiHidden="0" w:uiPriority="63" w:unhideWhenUsed="0"/>
+    <w:lsdException w:name="Medium Shading 2 Accent 5" w:semiHidden="0" w:uiPriority="64" w:unhideWhenUsed="0"/>
+    <w:lsdException w:name="Medium List 1 Accent 5" w:semiHidden="0" w:uiPriority="65" w:unhideWhenUsed="0"/>
+    <w:lsdException w:name="Medium List 2 Accent 5" w:semiHidden="0" w:uiPriority="66" w:unhideWhenUsed="0"/>
+    <w:lsdException w:name="Medium Grid 1 Accent 5" w:semiHidden="0" w:uiPriority="67" w:unhideWhenUsed="0"/>
+    <w:lsdException w:name="Medium Grid 2 Accent 5" w:semiHidden="0" w:uiPriority="68" w:unhideWhenUsed="0"/>
+    <w:lsdException w:name="Medium Grid 3 Accent 5" w:semiHidden="0" w:uiPriority="69" w:unhideWhenUsed="0"/>
+    <w:lsdException w:name="Dark List Accent 5" w:semiHidden="0" w:uiPriority="70" w:unhideWhenUsed="0"/>
+    <w:lsdException w:name="Colorful Shading Accent 5" w:semiHidden="0" w:uiPriority="71" w:unhideWhenUsed="0"/>
+    <w:lsdException w:name="Colorful List Accent 5" w:semiHidden="0" w:uiPriority="72" w:unhideWhenUsed="0"/>
+    <w:lsdException w:name="Colorful Grid Accent 5" w:semiHidden="0" w:uiPriority="73" w:unhideWhenUsed="0"/>
+    <w:lsdException w:name="Light Shading Accent 6" w:semiHidden="0" w:uiPriority="60" w:unhideWhenUsed="0"/>
+    <w:lsdException w:name="Light List Accent 6" w:semiHidden="0" w:uiPriority="61" w:unhideWhenUsed="0"/>
+    <w:lsdException w:name="Light Grid Accent 6" w:semiHidden="0" w:uiPriority="62" w:unhideWhenUsed="0"/>
+    <w:lsdException w:name="Medium Shading 1 Accent 6" w:semiHidden="0" w:uiPriority="63" w:unhideWhenUsed="0"/>
+    <w:lsdException w:name="Medium Shading 2 Accent 6" w:semiHidden="0" w:uiPriority="64" w:unhideWhenUsed="0"/>
+    <w:lsdException w:name="Medium List 1 Accent 6" w:semiHidden="0" w:uiPriority="65" w:unhideWhenUsed="0"/>
+    <w:lsdException w:name="Medium List 2 Accent 6" w:semiHidden="0" w:uiPriority="66" w:unhideWhenUsed="0"/>
+    <w:lsdException w:name="Medium Grid 1 Accent 6" w:semiHidden="0" w:uiPriority="67" w:unhideWhenUsed="0"/>
+    <w:lsdException w:name="Medium Grid 2 Accent 6" w:semiHidden="0" w:uiPriority="68" w:unhideWhenUsed="0"/>
+    <w:lsdException w:name="Medium Grid 3 Accent 6" w:semiHidden="0" w:uiPriority="69" w:unhideWhenUsed="0"/>
+    <w:lsdException w:name="Dark List Accent 6" w:semiHidden="0" w:uiPriority="70" w:unhideWhenUsed="0"/>
+    <w:lsdException w:name="Colorful Shading Accent 6" w:semiHidden="0" w:uiPriority="71" w:unhideWhenUsed="0"/>
+    <w:lsdException w:name="Colorful List Accent 6" w:semiHidden="0" w:uiPriority="72" w:unhideWhenUsed="0"/>
+    <w:lsdException w:name="Colorful Grid Accent 6" w:semiHidden="0" w:uiPriority="73" w:unhideWhenUsed="0"/>
+    <w:lsdException w:name="Subtle Emphasis" w:semiHidden="0" w:uiPriority="19" w:unhideWhenUsed="0" w:qFormat="1"/>
+    <w:lsdException w:name="Intense Emphasis" w:semiHidden="0" w:uiPriority="21" w:unhideWhenUsed="0" w:qFormat="1"/>
+    <w:lsdException w:name="Subtle Reference" w:semiHidden="0" w:uiPriority="31" w:unhideWhenUsed="0" w:qFormat="1"/>
+    <w:lsdException w:name="Intense Reference" w:semiHidden="0" w:uiPriority="32" w:unhideWhenUsed="0" w:qFormat="1"/>
+    <w:lsdException w:name="Book Title" w:semiHidden="0" w:uiPriority="33" w:unhideWhenUsed="0" w:qFormat="1"/>
+    <w:lsdException w:name="Bibliography" w:uiPriority="37"/>
+    <w:lsdException w:name="TOC Heading" w:uiPriority="39" w:qFormat="1"/>
+  </w:latentStyles>
+  <w:style w:type="paragraph" w:default="1" w:styleId="Normal">
+    <w:name w:val="Normal"/>
+    <w:rsid w:val="00386BA4"/>
+    <w:rPr>
+      <w:sz w:val="24"/>
+      <w:szCs w:val="24"/>
+      <w:lang w:val="en-US" w:eastAsia="en-US"/>
+    </w:rPr>
+  </w:style>
+  <w:style w:type="character" w:default="1" w:styleId="DefaultParagraphFont">
+    <w:name w:val="Default Paragraph Font"/>
+    <w:uiPriority w:val="1"/>
+    <w:semiHidden/>
+    <w:unhideWhenUsed/>
+  </w:style>
+  <w:style w:type="table" w:default="1" w:styleId="TableNormal">
+    <w:name w:val="Normal Table"/>
+    <w:uiPriority w:val="99"/>
+    <w:semiHidden/>
+    <w:unhideWhenUsed/>
     <w:tblPr>
       <w:tblInd w:w="0" w:type="dxa"/>
       <w:tblCellMar>

</xml_diff>